<commit_message>
solved the tempterature problem  updated graphs
</commit_message>
<xml_diff>
--- a/Graphics/Graphics.docx
+++ b/Graphics/Graphics.docx
@@ -62,7 +62,7 @@
     </w:p>
     <w:p>
       <w:pPr>
-        <w:pStyle w:val="a3"/>
+        <w:pStyle w:val="Caption"/>
       </w:pPr>
       <w:r>
         <w:t xml:space="preserve">Figure S- </w:t>
@@ -81,8 +81,13 @@
     </w:p>
     <w:p>
       <w:pPr>
-        <w:pStyle w:val="a3"/>
+        <w:pStyle w:val="Caption"/>
       </w:pPr>
+    </w:p>
+    <w:p>
+      <w:r>
+        <w:t>Make the same plot with RH on the x-axis</w:t>
+      </w:r>
     </w:p>
     <w:p>
       <w:pPr>
@@ -138,7 +143,7 @@
     </w:p>
     <w:p>
       <w:pPr>
-        <w:pStyle w:val="a3"/>
+        <w:pStyle w:val="Caption"/>
       </w:pPr>
       <w:r>
         <w:t xml:space="preserve">Figure S- </w:t>
@@ -167,7 +172,7 @@
         </w:rPr>
         <w:lastRenderedPageBreak/>
         <w:drawing>
-          <wp:inline distT="0" distB="0" distL="0" distR="0" wp14:anchorId="0DF3B856" wp14:editId="09D691A3">
+          <wp:inline distT="0" distB="0" distL="0" distR="0" wp14:anchorId="0DF3B856" wp14:editId="11587AE4">
             <wp:extent cx="5943612" cy="3657607"/>
             <wp:effectExtent l="0" t="0" r="0" b="0"/>
             <wp:docPr id="2060304471" name="그림 3"/>
@@ -211,7 +216,13 @@
     </w:p>
     <w:p>
       <w:pPr>
-        <w:pStyle w:val="a3"/>
+        <w:pStyle w:val="Caption"/>
+        <w:tabs>
+          <w:tab w:val="left" w:pos="1860"/>
+        </w:tabs>
+        <w:rPr>
+          <w:noProof/>
+        </w:rPr>
       </w:pPr>
       <w:r>
         <w:t xml:space="preserve">Figure S- </w:t>
@@ -224,6 +235,18 @@
           <w:t>3</w:t>
         </w:r>
       </w:fldSimple>
+      <w:r>
+        <w:rPr>
+          <w:noProof/>
+        </w:rPr>
+        <w:tab/>
+        <w:t>C</w:t>
+      </w:r>
+    </w:p>
+    <w:p>
+      <w:r>
+        <w:t>Change x-axis label to House Number</w:t>
+      </w:r>
     </w:p>
     <w:sectPr>
       <w:pgSz w:w="12240" w:h="15840"/>
@@ -632,17 +655,17 @@
     <w:lsdException w:name="Unresolved Mention" w:semiHidden="1" w:unhideWhenUsed="1"/>
     <w:lsdException w:name="Smart Link" w:semiHidden="1" w:unhideWhenUsed="1"/>
   </w:latentStyles>
-  <w:style w:type="paragraph" w:default="1" w:styleId="a">
+  <w:style w:type="paragraph" w:default="1" w:styleId="Normal">
     <w:name w:val="Normal"/>
     <w:qFormat/>
   </w:style>
-  <w:style w:type="character" w:default="1" w:styleId="a0">
+  <w:style w:type="character" w:default="1" w:styleId="DefaultParagraphFont">
     <w:name w:val="Default Paragraph Font"/>
     <w:uiPriority w:val="1"/>
     <w:semiHidden/>
     <w:unhideWhenUsed/>
   </w:style>
-  <w:style w:type="table" w:default="1" w:styleId="a1">
+  <w:style w:type="table" w:default="1" w:styleId="TableNormal">
     <w:name w:val="Normal Table"/>
     <w:uiPriority w:val="99"/>
     <w:semiHidden/>
@@ -657,16 +680,16 @@
       </w:tblCellMar>
     </w:tblPr>
   </w:style>
-  <w:style w:type="numbering" w:default="1" w:styleId="a2">
+  <w:style w:type="numbering" w:default="1" w:styleId="NoList">
     <w:name w:val="No List"/>
     <w:uiPriority w:val="99"/>
     <w:semiHidden/>
     <w:unhideWhenUsed/>
   </w:style>
-  <w:style w:type="paragraph" w:styleId="a3">
+  <w:style w:type="paragraph" w:styleId="Caption">
     <w:name w:val="caption"/>
-    <w:basedOn w:val="a"/>
-    <w:next w:val="a"/>
+    <w:basedOn w:val="Normal"/>
+    <w:next w:val="Normal"/>
     <w:uiPriority w:val="35"/>
     <w:unhideWhenUsed/>
     <w:qFormat/>

</xml_diff>

<commit_message>
Added figures comparing outdoor ozone to the temperature and RH
</commit_message>
<xml_diff>
--- a/Graphics/Graphics.docx
+++ b/Graphics/Graphics.docx
@@ -33,7 +33,7 @@
                     <pic:cNvPicPr/>
                   </pic:nvPicPr>
                   <pic:blipFill>
-                    <a:blip r:embed="rId5" cstate="print">
+                    <a:blip r:embed="rId7" cstate="print">
                       <a:extLst>
                         <a:ext uri="{28A0092B-C50C-407E-A947-70E740481C1C}">
                           <a14:useLocalDpi xmlns:a14="http://schemas.microsoft.com/office/drawing/2010/main" val="0"/>
@@ -122,7 +122,7 @@
                     <pic:cNvPicPr/>
                   </pic:nvPicPr>
                   <pic:blipFill>
-                    <a:blip r:embed="rId6" cstate="print">
+                    <a:blip r:embed="rId8" cstate="print">
                       <a:extLst>
                         <a:ext uri="{28A0092B-C50C-407E-A947-70E740481C1C}">
                           <a14:useLocalDpi xmlns:a14="http://schemas.microsoft.com/office/drawing/2010/main" val="0"/>
@@ -193,7 +193,7 @@
         </w:rPr>
         <w:lastRenderedPageBreak/>
         <w:drawing>
-          <wp:inline distT="0" distB="0" distL="0" distR="0" wp14:anchorId="24B8EE71" wp14:editId="1B024A08">
+          <wp:inline distT="0" distB="0" distL="0" distR="0" wp14:anchorId="24B8EE71" wp14:editId="656BDC27">
             <wp:extent cx="5943612" cy="3657607"/>
             <wp:effectExtent l="0" t="0" r="0" b="0"/>
             <wp:docPr id="1757594217" name="그림 1"/>
@@ -208,7 +208,7 @@
                     <pic:cNvPicPr/>
                   </pic:nvPicPr>
                   <pic:blipFill>
-                    <a:blip r:embed="rId7" cstate="print">
+                    <a:blip r:embed="rId9" cstate="print">
                       <a:extLst>
                         <a:ext uri="{28A0092B-C50C-407E-A947-70E740481C1C}">
                           <a14:useLocalDpi xmlns:a14="http://schemas.microsoft.com/office/drawing/2010/main" val="0"/>
@@ -288,7 +288,7 @@
                     <pic:cNvPicPr/>
                   </pic:nvPicPr>
                   <pic:blipFill>
-                    <a:blip r:embed="rId8" cstate="print">
+                    <a:blip r:embed="rId10" cstate="print">
                       <a:extLst>
                         <a:ext uri="{28A0092B-C50C-407E-A947-70E740481C1C}">
                           <a14:useLocalDpi xmlns:a14="http://schemas.microsoft.com/office/drawing/2010/main" val="0"/>
@@ -372,7 +372,7 @@
                     <pic:cNvPicPr/>
                   </pic:nvPicPr>
                   <pic:blipFill>
-                    <a:blip r:embed="rId9" cstate="print">
+                    <a:blip r:embed="rId11" cstate="print">
                       <a:extLst>
                         <a:ext uri="{28A0092B-C50C-407E-A947-70E740481C1C}">
                           <a14:useLocalDpi xmlns:a14="http://schemas.microsoft.com/office/drawing/2010/main" val="0"/>
@@ -425,13 +425,7 @@
         <w:fldChar w:fldCharType="end"/>
       </w:r>
       <w:r>
-        <w:t xml:space="preserve"> </w:t>
-      </w:r>
-      <w:r>
-        <w:t>Correlation of I/O ratio with Outdoor Temperature</w:t>
-      </w:r>
-      <w:r>
-        <w:t>(summer)</w:t>
+        <w:t xml:space="preserve"> Correlation of I/O ratio with Outdoor Temperature(summer)</w:t>
       </w:r>
     </w:p>
     <w:p>
@@ -458,7 +452,7 @@
                     <pic:cNvPicPr/>
                   </pic:nvPicPr>
                   <pic:blipFill>
-                    <a:blip r:embed="rId10" cstate="print">
+                    <a:blip r:embed="rId12" cstate="print">
                       <a:extLst>
                         <a:ext uri="{28A0092B-C50C-407E-A947-70E740481C1C}">
                           <a14:useLocalDpi xmlns:a14="http://schemas.microsoft.com/office/drawing/2010/main" val="0"/>
@@ -511,15 +505,180 @@
         <w:fldChar w:fldCharType="end"/>
       </w:r>
       <w:r>
+        <w:t xml:space="preserve"> Correlation of I/O ratio with Relative Humidity</w:t>
+      </w:r>
+    </w:p>
+    <w:p/>
+    <w:p>
+      <w:pPr>
+        <w:keepNext/>
+      </w:pPr>
+      <w:r>
+        <w:rPr>
+          <w:noProof/>
+        </w:rPr>
+        <w:drawing>
+          <wp:inline distT="0" distB="0" distL="0" distR="0" wp14:anchorId="64BF92DA" wp14:editId="370155FB">
+            <wp:extent cx="3291847" cy="2743206"/>
+            <wp:effectExtent l="0" t="0" r="0" b="0"/>
+            <wp:docPr id="1721611576" name="그림 1"/>
+            <wp:cNvGraphicFramePr>
+              <a:graphicFrameLocks xmlns:a="http://schemas.openxmlformats.org/drawingml/2006/main" noChangeAspect="1"/>
+            </wp:cNvGraphicFramePr>
+            <a:graphic xmlns:a="http://schemas.openxmlformats.org/drawingml/2006/main">
+              <a:graphicData uri="http://schemas.openxmlformats.org/drawingml/2006/picture">
+                <pic:pic xmlns:pic="http://schemas.openxmlformats.org/drawingml/2006/picture">
+                  <pic:nvPicPr>
+                    <pic:cNvPr id="1721611576" name="그림 1721611576"/>
+                    <pic:cNvPicPr/>
+                  </pic:nvPicPr>
+                  <pic:blipFill>
+                    <a:blip r:embed="rId13" cstate="print">
+                      <a:extLst>
+                        <a:ext uri="{28A0092B-C50C-407E-A947-70E740481C1C}">
+                          <a14:useLocalDpi xmlns:a14="http://schemas.microsoft.com/office/drawing/2010/main" val="0"/>
+                        </a:ext>
+                      </a:extLst>
+                    </a:blip>
+                    <a:stretch>
+                      <a:fillRect/>
+                    </a:stretch>
+                  </pic:blipFill>
+                  <pic:spPr>
+                    <a:xfrm>
+                      <a:off x="0" y="0"/>
+                      <a:ext cx="3291847" cy="2743206"/>
+                    </a:xfrm>
+                    <a:prstGeom prst="rect">
+                      <a:avLst/>
+                    </a:prstGeom>
+                  </pic:spPr>
+                </pic:pic>
+              </a:graphicData>
+            </a:graphic>
+          </wp:inline>
+        </w:drawing>
+      </w:r>
+    </w:p>
+    <w:p>
+      <w:pPr>
+        <w:pStyle w:val="a3"/>
+      </w:pPr>
+      <w:r>
+        <w:t xml:space="preserve">Figure S- </w:t>
+      </w:r>
+      <w:r>
+        <w:fldChar w:fldCharType="begin"/>
+      </w:r>
+      <w:r>
+        <w:instrText xml:space="preserve"> SEQ Figure_S- \* ARABIC </w:instrText>
+      </w:r>
+      <w:r>
+        <w:fldChar w:fldCharType="separate"/>
+      </w:r>
+      <w:r>
+        <w:rPr>
+          <w:noProof/>
+        </w:rPr>
+        <w:t>7</w:t>
+      </w:r>
+      <w:r>
+        <w:fldChar w:fldCharType="end"/>
+      </w:r>
+      <w:r>
+        <w:t xml:space="preserve"> Correlation of Outdoor Ozone with Outdoor Temperature</w:t>
+      </w:r>
+      <w:r>
+        <w:tab/>
+      </w:r>
+    </w:p>
+    <w:p>
+      <w:pPr>
+        <w:keepNext/>
+      </w:pPr>
+      <w:r>
+        <w:rPr>
+          <w:noProof/>
+        </w:rPr>
+        <w:drawing>
+          <wp:inline distT="0" distB="0" distL="0" distR="0" wp14:anchorId="0ADA3FDB" wp14:editId="6367B09D">
+            <wp:extent cx="3291847" cy="2743206"/>
+            <wp:effectExtent l="0" t="0" r="0" b="0"/>
+            <wp:docPr id="1398048874" name="그림 2"/>
+            <wp:cNvGraphicFramePr>
+              <a:graphicFrameLocks xmlns:a="http://schemas.openxmlformats.org/drawingml/2006/main" noChangeAspect="1"/>
+            </wp:cNvGraphicFramePr>
+            <a:graphic xmlns:a="http://schemas.openxmlformats.org/drawingml/2006/main">
+              <a:graphicData uri="http://schemas.openxmlformats.org/drawingml/2006/picture">
+                <pic:pic xmlns:pic="http://schemas.openxmlformats.org/drawingml/2006/picture">
+                  <pic:nvPicPr>
+                    <pic:cNvPr id="1398048874" name="그림 1398048874"/>
+                    <pic:cNvPicPr/>
+                  </pic:nvPicPr>
+                  <pic:blipFill>
+                    <a:blip r:embed="rId14" cstate="print">
+                      <a:extLst>
+                        <a:ext uri="{28A0092B-C50C-407E-A947-70E740481C1C}">
+                          <a14:useLocalDpi xmlns:a14="http://schemas.microsoft.com/office/drawing/2010/main" val="0"/>
+                        </a:ext>
+                      </a:extLst>
+                    </a:blip>
+                    <a:stretch>
+                      <a:fillRect/>
+                    </a:stretch>
+                  </pic:blipFill>
+                  <pic:spPr>
+                    <a:xfrm>
+                      <a:off x="0" y="0"/>
+                      <a:ext cx="3291847" cy="2743206"/>
+                    </a:xfrm>
+                    <a:prstGeom prst="rect">
+                      <a:avLst/>
+                    </a:prstGeom>
+                  </pic:spPr>
+                </pic:pic>
+              </a:graphicData>
+            </a:graphic>
+          </wp:inline>
+        </w:drawing>
+      </w:r>
+    </w:p>
+    <w:p>
+      <w:pPr>
+        <w:pStyle w:val="a3"/>
+      </w:pPr>
+      <w:r>
+        <w:t xml:space="preserve">Figure S- </w:t>
+      </w:r>
+      <w:r>
+        <w:fldChar w:fldCharType="begin"/>
+      </w:r>
+      <w:r>
+        <w:instrText xml:space="preserve"> SEQ Figure_S- \* ARABIC </w:instrText>
+      </w:r>
+      <w:r>
+        <w:fldChar w:fldCharType="separate"/>
+      </w:r>
+      <w:r>
+        <w:rPr>
+          <w:noProof/>
+        </w:rPr>
+        <w:t>8</w:t>
+      </w:r>
+      <w:r>
+        <w:fldChar w:fldCharType="end"/>
+      </w:r>
+      <w:r>
         <w:t xml:space="preserve"> </w:t>
       </w:r>
       <w:r>
-        <w:t xml:space="preserve">Correlation of I/O ratio with </w:t>
+        <w:t xml:space="preserve">Correlation of Outdoor Ozone with Outdoor </w:t>
       </w:r>
       <w:r>
         <w:t>Relative Humidity</w:t>
       </w:r>
     </w:p>
+    <w:p/>
     <w:sectPr>
       <w:pgSz w:w="12240" w:h="15840"/>
       <w:pgMar w:top="1701" w:right="1440" w:bottom="1440" w:left="1440" w:header="720" w:footer="720" w:gutter="0"/>
@@ -528,6 +687,56 @@
     </w:sectPr>
   </w:body>
 </w:document>
+</file>
+
+<file path=word/endnotes.xml><?xml version="1.0" encoding="utf-8"?>
+<w:endnotes xmlns:wpc="http://schemas.microsoft.com/office/word/2010/wordprocessingCanvas" xmlns:cx="http://schemas.microsoft.com/office/drawing/2014/chartex" xmlns:cx1="http://schemas.microsoft.com/office/drawing/2015/9/8/chartex" xmlns:cx2="http://schemas.microsoft.com/office/drawing/2015/10/21/chartex" xmlns:cx3="http://schemas.microsoft.com/office/drawing/2016/5/9/chartex" xmlns:cx4="http://schemas.microsoft.com/office/drawing/2016/5/10/chartex" xmlns:cx5="http://schemas.microsoft.com/office/drawing/2016/5/11/chartex" xmlns:cx6="http://schemas.microsoft.com/office/drawing/2016/5/12/chartex" xmlns:cx7="http://schemas.microsoft.com/office/drawing/2016/5/13/chartex" xmlns:cx8="http://schemas.microsoft.com/office/drawing/2016/5/14/chartex" xmlns:mc="http://schemas.openxmlformats.org/markup-compatibility/2006" xmlns:aink="http://schemas.microsoft.com/office/drawing/2016/ink" xmlns:am3d="http://schemas.microsoft.com/office/drawing/2017/model3d" xmlns:o="urn:schemas-microsoft-com:office:office" xmlns:oel="http://schemas.microsoft.com/office/2019/extlst" xmlns:r="http://schemas.openxmlformats.org/officeDocument/2006/relationships" xmlns:m="http://schemas.openxmlformats.org/officeDocument/2006/math" xmlns:v="urn:schemas-microsoft-com:vml" xmlns:wp14="http://schemas.microsoft.com/office/word/2010/wordprocessingDrawing" xmlns:wp="http://schemas.openxmlformats.org/drawingml/2006/wordprocessingDrawing" xmlns:w10="urn:schemas-microsoft-com:office:word" xmlns:w="http://schemas.openxmlformats.org/wordprocessingml/2006/main" xmlns:w14="http://schemas.microsoft.com/office/word/2010/wordml" xmlns:w15="http://schemas.microsoft.com/office/word/2012/wordml" xmlns:w16cex="http://schemas.microsoft.com/office/word/2018/wordml/cex" xmlns:w16cid="http://schemas.microsoft.com/office/word/2016/wordml/cid" xmlns:w16="http://schemas.microsoft.com/office/word/2018/wordml" xmlns:w16sdtdh="http://schemas.microsoft.com/office/word/2020/wordml/sdtdatahash" xmlns:w16se="http://schemas.microsoft.com/office/word/2015/wordml/symex" xmlns:wpg="http://schemas.microsoft.com/office/word/2010/wordprocessingGroup" xmlns:wpi="http://schemas.microsoft.com/office/word/2010/wordprocessingInk" xmlns:wne="http://schemas.microsoft.com/office/word/2006/wordml" xmlns:wps="http://schemas.microsoft.com/office/word/2010/wordprocessingShape" mc:Ignorable="w14 w15 w16se w16cid w16 w16cex w16sdtdh wp14">
+  <w:endnote w:type="separator" w:id="-1">
+    <w:p>
+      <w:pPr>
+        <w:spacing w:after="0" w:line="240" w:lineRule="auto"/>
+      </w:pPr>
+      <w:r>
+        <w:separator/>
+      </w:r>
+    </w:p>
+  </w:endnote>
+  <w:endnote w:type="continuationSeparator" w:id="0">
+    <w:p>
+      <w:pPr>
+        <w:spacing w:after="0" w:line="240" w:lineRule="auto"/>
+      </w:pPr>
+      <w:r>
+        <w:continuationSeparator/>
+      </w:r>
+    </w:p>
+  </w:endnote>
+</w:endnotes>
+</file>
+
+<file path=word/footnotes.xml><?xml version="1.0" encoding="utf-8"?>
+<w:footnotes xmlns:wpc="http://schemas.microsoft.com/office/word/2010/wordprocessingCanvas" xmlns:cx="http://schemas.microsoft.com/office/drawing/2014/chartex" xmlns:cx1="http://schemas.microsoft.com/office/drawing/2015/9/8/chartex" xmlns:cx2="http://schemas.microsoft.com/office/drawing/2015/10/21/chartex" xmlns:cx3="http://schemas.microsoft.com/office/drawing/2016/5/9/chartex" xmlns:cx4="http://schemas.microsoft.com/office/drawing/2016/5/10/chartex" xmlns:cx5="http://schemas.microsoft.com/office/drawing/2016/5/11/chartex" xmlns:cx6="http://schemas.microsoft.com/office/drawing/2016/5/12/chartex" xmlns:cx7="http://schemas.microsoft.com/office/drawing/2016/5/13/chartex" xmlns:cx8="http://schemas.microsoft.com/office/drawing/2016/5/14/chartex" xmlns:mc="http://schemas.openxmlformats.org/markup-compatibility/2006" xmlns:aink="http://schemas.microsoft.com/office/drawing/2016/ink" xmlns:am3d="http://schemas.microsoft.com/office/drawing/2017/model3d" xmlns:o="urn:schemas-microsoft-com:office:office" xmlns:oel="http://schemas.microsoft.com/office/2019/extlst" xmlns:r="http://schemas.openxmlformats.org/officeDocument/2006/relationships" xmlns:m="http://schemas.openxmlformats.org/officeDocument/2006/math" xmlns:v="urn:schemas-microsoft-com:vml" xmlns:wp14="http://schemas.microsoft.com/office/word/2010/wordprocessingDrawing" xmlns:wp="http://schemas.openxmlformats.org/drawingml/2006/wordprocessingDrawing" xmlns:w10="urn:schemas-microsoft-com:office:word" xmlns:w="http://schemas.openxmlformats.org/wordprocessingml/2006/main" xmlns:w14="http://schemas.microsoft.com/office/word/2010/wordml" xmlns:w15="http://schemas.microsoft.com/office/word/2012/wordml" xmlns:w16cex="http://schemas.microsoft.com/office/word/2018/wordml/cex" xmlns:w16cid="http://schemas.microsoft.com/office/word/2016/wordml/cid" xmlns:w16="http://schemas.microsoft.com/office/word/2018/wordml" xmlns:w16sdtdh="http://schemas.microsoft.com/office/word/2020/wordml/sdtdatahash" xmlns:w16se="http://schemas.microsoft.com/office/word/2015/wordml/symex" xmlns:wpg="http://schemas.microsoft.com/office/word/2010/wordprocessingGroup" xmlns:wpi="http://schemas.microsoft.com/office/word/2010/wordprocessingInk" xmlns:wne="http://schemas.microsoft.com/office/word/2006/wordml" xmlns:wps="http://schemas.microsoft.com/office/word/2010/wordprocessingShape" mc:Ignorable="w14 w15 w16se w16cid w16 w16cex w16sdtdh wp14">
+  <w:footnote w:type="separator" w:id="-1">
+    <w:p>
+      <w:pPr>
+        <w:spacing w:after="0" w:line="240" w:lineRule="auto"/>
+      </w:pPr>
+      <w:r>
+        <w:separator/>
+      </w:r>
+    </w:p>
+  </w:footnote>
+  <w:footnote w:type="continuationSeparator" w:id="0">
+    <w:p>
+      <w:pPr>
+        <w:spacing w:after="0" w:line="240" w:lineRule="auto"/>
+      </w:pPr>
+      <w:r>
+        <w:continuationSeparator/>
+      </w:r>
+    </w:p>
+  </w:footnote>
+</w:footnotes>
 </file>
 
 <file path=word/styles.xml><?xml version="1.0" encoding="utf-8"?>
@@ -977,6 +1186,50 @@
       <w:szCs w:val="18"/>
     </w:rPr>
   </w:style>
+  <w:style w:type="paragraph" w:styleId="a4">
+    <w:name w:val="header"/>
+    <w:basedOn w:val="a"/>
+    <w:link w:val="Char"/>
+    <w:uiPriority w:val="99"/>
+    <w:unhideWhenUsed/>
+    <w:rsid w:val="00245989"/>
+    <w:pPr>
+      <w:tabs>
+        <w:tab w:val="center" w:pos="4680"/>
+        <w:tab w:val="right" w:pos="9360"/>
+      </w:tabs>
+      <w:spacing w:after="0" w:line="240" w:lineRule="auto"/>
+    </w:pPr>
+  </w:style>
+  <w:style w:type="character" w:customStyle="1" w:styleId="Char">
+    <w:name w:val="머리글 Char"/>
+    <w:basedOn w:val="a0"/>
+    <w:link w:val="a4"/>
+    <w:uiPriority w:val="99"/>
+    <w:rsid w:val="00245989"/>
+  </w:style>
+  <w:style w:type="paragraph" w:styleId="a5">
+    <w:name w:val="footer"/>
+    <w:basedOn w:val="a"/>
+    <w:link w:val="Char0"/>
+    <w:uiPriority w:val="99"/>
+    <w:unhideWhenUsed/>
+    <w:rsid w:val="00245989"/>
+    <w:pPr>
+      <w:tabs>
+        <w:tab w:val="center" w:pos="4680"/>
+        <w:tab w:val="right" w:pos="9360"/>
+      </w:tabs>
+      <w:spacing w:after="0" w:line="240" w:lineRule="auto"/>
+    </w:pPr>
+  </w:style>
+  <w:style w:type="character" w:customStyle="1" w:styleId="Char0">
+    <w:name w:val="바닥글 Char"/>
+    <w:basedOn w:val="a0"/>
+    <w:link w:val="a5"/>
+    <w:uiPriority w:val="99"/>
+    <w:rsid w:val="00245989"/>
+  </w:style>
 </w:styles>
 </file>
 

</xml_diff>